<commit_message>
Save 34 Boss Battle Nearly Complete
</commit_message>
<xml_diff>
--- a/3.7 Nicholas Chua Jay Ngan Yr 13.docx
+++ b/3.7 Nicholas Chua Jay Ngan Yr 13.docx
@@ -7312,6 +7312,330 @@
       <w:tr>
         <w:tc>
           <w:tcPr>
+            <w:tcW w:w="2437" w:type="dxa"/>
+          </w:tcPr>
+          <w:p>
+            <w:pPr>
+              <w:rPr>
+                <w:rFonts w:ascii="Lucida Bright" w:hAnsi="Lucida Bright"/>
+                <w:sz w:val="28"/>
+                <w:szCs w:val="28"/>
+              </w:rPr>
+            </w:pPr>
+            <w:r>
+              <w:rPr>
+                <w:rFonts w:ascii="Lucida Bright" w:hAnsi="Lucida Bright"/>
+                <w:sz w:val="28"/>
+                <w:szCs w:val="28"/>
+              </w:rPr>
+              <w:t>Battle</w:t>
+            </w:r>
+          </w:p>
+        </w:tc>
+        <w:tc>
+          <w:tcPr>
+            <w:tcW w:w="2206" w:type="dxa"/>
+          </w:tcPr>
+          <w:p>
+            <w:pPr>
+              <w:rPr>
+                <w:rFonts w:ascii="Lucida Bright" w:hAnsi="Lucida Bright"/>
+                <w:color w:val="000000" w:themeColor="text1"/>
+                <w:sz w:val="28"/>
+                <w:szCs w:val="28"/>
+              </w:rPr>
+            </w:pPr>
+            <w:r>
+              <w:rPr>
+                <w:rFonts w:ascii="Lucida Bright" w:hAnsi="Lucida Bright"/>
+                <w:color w:val="000000" w:themeColor="text1"/>
+                <w:sz w:val="28"/>
+                <w:szCs w:val="28"/>
+              </w:rPr>
+              <w:t>Play through the scene</w:t>
+            </w:r>
+          </w:p>
+        </w:tc>
+        <w:tc>
+          <w:tcPr>
+            <w:tcW w:w="2676" w:type="dxa"/>
+          </w:tcPr>
+          <w:p>
+            <w:pPr>
+              <w:rPr>
+                <w:rFonts w:ascii="Lucida Bright" w:hAnsi="Lucida Bright"/>
+                <w:color w:val="000000" w:themeColor="text1"/>
+                <w:sz w:val="28"/>
+                <w:szCs w:val="28"/>
+              </w:rPr>
+            </w:pPr>
+            <w:r>
+              <w:rPr>
+                <w:rFonts w:ascii="Lucida Bright" w:hAnsi="Lucida Bright"/>
+                <w:color w:val="000000" w:themeColor="text1"/>
+                <w:sz w:val="28"/>
+                <w:szCs w:val="28"/>
+              </w:rPr>
+              <w:t xml:space="preserve">A random battle condition is chosen at the start and whenever a choice is made. </w:t>
+            </w:r>
+          </w:p>
+        </w:tc>
+        <w:tc>
+          <w:tcPr>
+            <w:tcW w:w="3445" w:type="dxa"/>
+          </w:tcPr>
+          <w:p>
+            <w:pPr>
+              <w:rPr>
+                <w:rFonts w:ascii="Lucida Bright" w:hAnsi="Lucida Bright"/>
+                <w:color w:val="000000" w:themeColor="text1"/>
+                <w:sz w:val="28"/>
+                <w:szCs w:val="28"/>
+              </w:rPr>
+            </w:pPr>
+            <w:r>
+              <w:rPr>
+                <w:rFonts w:ascii="Lucida Bright" w:hAnsi="Lucida Bright"/>
+                <w:color w:val="000000" w:themeColor="text1"/>
+                <w:sz w:val="28"/>
+                <w:szCs w:val="28"/>
+              </w:rPr>
+              <w:t>The game (and unity) crashes due to the “battle” script repeating an invoke method every frame which takes up all the RAM given to unity.</w:t>
+            </w:r>
+          </w:p>
+        </w:tc>
+        <w:tc>
+          <w:tcPr>
+            <w:tcW w:w="3265" w:type="dxa"/>
+          </w:tcPr>
+          <w:p>
+            <w:pPr>
+              <w:rPr>
+                <w:rFonts w:ascii="Lucida Bright" w:hAnsi="Lucida Bright"/>
+                <w:color w:val="000000" w:themeColor="text1"/>
+                <w:sz w:val="28"/>
+                <w:szCs w:val="28"/>
+              </w:rPr>
+            </w:pPr>
+            <w:r>
+              <w:rPr>
+                <w:rFonts w:ascii="Lucida Bright" w:hAnsi="Lucida Bright"/>
+                <w:color w:val="000000" w:themeColor="text1"/>
+                <w:sz w:val="28"/>
+                <w:szCs w:val="28"/>
+              </w:rPr>
+              <w:t xml:space="preserve">Change the invoke method to a coroutine </w:t>
+            </w:r>
+            <w:r>
+              <w:rPr>
+                <w:rFonts w:ascii="Lucida Bright" w:hAnsi="Lucida Bright"/>
+                <w:color w:val="000000" w:themeColor="text1"/>
+                <w:sz w:val="28"/>
+                <w:szCs w:val="28"/>
+              </w:rPr>
+              <w:t>for the 1 second delay.</w:t>
+            </w:r>
+          </w:p>
+        </w:tc>
+      </w:tr>
+      <w:tr>
+        <w:tc>
+          <w:tcPr>
+            <w:tcW w:w="2437" w:type="dxa"/>
+          </w:tcPr>
+          <w:p>
+            <w:pPr>
+              <w:rPr>
+                <w:rFonts w:ascii="Lucida Bright" w:hAnsi="Lucida Bright"/>
+                <w:sz w:val="28"/>
+                <w:szCs w:val="28"/>
+              </w:rPr>
+            </w:pPr>
+            <w:r>
+              <w:rPr>
+                <w:rFonts w:ascii="Lucida Bright" w:hAnsi="Lucida Bright"/>
+                <w:sz w:val="28"/>
+                <w:szCs w:val="28"/>
+              </w:rPr>
+              <w:t>Battle</w:t>
+            </w:r>
+          </w:p>
+        </w:tc>
+        <w:tc>
+          <w:tcPr>
+            <w:tcW w:w="2206" w:type="dxa"/>
+          </w:tcPr>
+          <w:p>
+            <w:pPr>
+              <w:rPr>
+                <w:rFonts w:ascii="Lucida Bright" w:hAnsi="Lucida Bright"/>
+                <w:color w:val="000000" w:themeColor="text1"/>
+                <w:sz w:val="28"/>
+                <w:szCs w:val="28"/>
+              </w:rPr>
+            </w:pPr>
+            <w:r>
+              <w:rPr>
+                <w:rFonts w:ascii="Lucida Bright" w:hAnsi="Lucida Bright"/>
+                <w:color w:val="000000" w:themeColor="text1"/>
+                <w:sz w:val="28"/>
+                <w:szCs w:val="28"/>
+              </w:rPr>
+              <w:t>Play through the scene</w:t>
+            </w:r>
+          </w:p>
+        </w:tc>
+        <w:tc>
+          <w:tcPr>
+            <w:tcW w:w="2676" w:type="dxa"/>
+          </w:tcPr>
+          <w:p>
+            <w:pPr>
+              <w:rPr>
+                <w:rFonts w:ascii="Lucida Bright" w:hAnsi="Lucida Bright"/>
+                <w:color w:val="000000" w:themeColor="text1"/>
+                <w:sz w:val="28"/>
+                <w:szCs w:val="28"/>
+              </w:rPr>
+            </w:pPr>
+            <w:r>
+              <w:rPr>
+                <w:rFonts w:ascii="Lucida Bright" w:hAnsi="Lucida Bright"/>
+                <w:color w:val="000000" w:themeColor="text1"/>
+                <w:sz w:val="28"/>
+                <w:szCs w:val="28"/>
+              </w:rPr>
+              <w:t xml:space="preserve">A random battle condition is chosen at the start and whenever a choice is made. </w:t>
+            </w:r>
+          </w:p>
+        </w:tc>
+        <w:tc>
+          <w:tcPr>
+            <w:tcW w:w="3445" w:type="dxa"/>
+          </w:tcPr>
+          <w:p>
+            <w:pPr>
+              <w:rPr>
+                <w:rFonts w:ascii="Lucida Bright" w:hAnsi="Lucida Bright"/>
+                <w:color w:val="000000" w:themeColor="text1"/>
+                <w:sz w:val="28"/>
+                <w:szCs w:val="28"/>
+              </w:rPr>
+            </w:pPr>
+          </w:p>
+        </w:tc>
+        <w:tc>
+          <w:tcPr>
+            <w:tcW w:w="3265" w:type="dxa"/>
+          </w:tcPr>
+          <w:p>
+            <w:pPr>
+              <w:rPr>
+                <w:rFonts w:ascii="Lucida Bright" w:hAnsi="Lucida Bright"/>
+                <w:color w:val="000000" w:themeColor="text1"/>
+                <w:sz w:val="28"/>
+                <w:szCs w:val="28"/>
+              </w:rPr>
+            </w:pPr>
+          </w:p>
+        </w:tc>
+      </w:tr>
+      <w:tr>
+        <w:tc>
+          <w:tcPr>
+            <w:tcW w:w="2437" w:type="dxa"/>
+          </w:tcPr>
+          <w:p>
+            <w:pPr>
+              <w:rPr>
+                <w:rFonts w:ascii="Lucida Bright" w:hAnsi="Lucida Bright"/>
+                <w:sz w:val="28"/>
+                <w:szCs w:val="28"/>
+              </w:rPr>
+            </w:pPr>
+            <w:r>
+              <w:rPr>
+                <w:rFonts w:ascii="Lucida Bright" w:hAnsi="Lucida Bright"/>
+                <w:sz w:val="28"/>
+                <w:szCs w:val="28"/>
+              </w:rPr>
+              <w:t xml:space="preserve">Battle </w:t>
+            </w:r>
+          </w:p>
+        </w:tc>
+        <w:tc>
+          <w:tcPr>
+            <w:tcW w:w="2206" w:type="dxa"/>
+          </w:tcPr>
+          <w:p>
+            <w:pPr>
+              <w:rPr>
+                <w:rFonts w:ascii="Lucida Bright" w:hAnsi="Lucida Bright"/>
+                <w:color w:val="000000" w:themeColor="text1"/>
+                <w:sz w:val="28"/>
+                <w:szCs w:val="28"/>
+              </w:rPr>
+            </w:pPr>
+            <w:r>
+              <w:rPr>
+                <w:rFonts w:ascii="Lucida Bright" w:hAnsi="Lucida Bright"/>
+                <w:color w:val="000000" w:themeColor="text1"/>
+                <w:sz w:val="28"/>
+                <w:szCs w:val="28"/>
+              </w:rPr>
+              <w:t xml:space="preserve">Play through the scene </w:t>
+            </w:r>
+          </w:p>
+        </w:tc>
+        <w:tc>
+          <w:tcPr>
+            <w:tcW w:w="2676" w:type="dxa"/>
+          </w:tcPr>
+          <w:p>
+            <w:pPr>
+              <w:rPr>
+                <w:rFonts w:ascii="Lucida Bright" w:hAnsi="Lucida Bright"/>
+                <w:color w:val="000000" w:themeColor="text1"/>
+                <w:sz w:val="28"/>
+                <w:szCs w:val="28"/>
+              </w:rPr>
+            </w:pPr>
+          </w:p>
+        </w:tc>
+        <w:tc>
+          <w:tcPr>
+            <w:tcW w:w="3445" w:type="dxa"/>
+          </w:tcPr>
+          <w:p>
+            <w:pPr>
+              <w:rPr>
+                <w:rFonts w:ascii="Lucida Bright" w:hAnsi="Lucida Bright"/>
+                <w:color w:val="000000" w:themeColor="text1"/>
+                <w:sz w:val="28"/>
+                <w:szCs w:val="28"/>
+              </w:rPr>
+            </w:pPr>
+          </w:p>
+        </w:tc>
+        <w:tc>
+          <w:tcPr>
+            <w:tcW w:w="3265" w:type="dxa"/>
+          </w:tcPr>
+          <w:p>
+            <w:pPr>
+              <w:rPr>
+                <w:rFonts w:ascii="Lucida Bright" w:hAnsi="Lucida Bright"/>
+                <w:color w:val="000000" w:themeColor="text1"/>
+                <w:sz w:val="28"/>
+                <w:szCs w:val="28"/>
+              </w:rPr>
+            </w:pPr>
+          </w:p>
+        </w:tc>
+      </w:tr>
+      <w:tr>
+        <w:tc>
+          <w:tcPr>
             <w:tcW w:w="14029" w:type="dxa"/>
             <w:gridSpan w:val="5"/>
           </w:tcPr>
@@ -7357,6 +7681,7 @@
                 <w:sz w:val="28"/>
                 <w:szCs w:val="28"/>
               </w:rPr>
+              <w:lastRenderedPageBreak/>
               <w:t>Choice Event</w:t>
             </w:r>
           </w:p>
@@ -7581,16 +7906,7 @@
                 <w:sz w:val="28"/>
                 <w:szCs w:val="28"/>
               </w:rPr>
-              <w:t xml:space="preserve">Set certain images to trigger at a page bigger </w:t>
-            </w:r>
-            <w:r>
-              <w:rPr>
-                <w:rFonts w:ascii="Lucida Bright" w:hAnsi="Lucida Bright"/>
-                <w:sz w:val="28"/>
-                <w:szCs w:val="28"/>
-              </w:rPr>
-              <w:lastRenderedPageBreak/>
-              <w:t>than the maximum page number.</w:t>
+              <w:t>Set certain images to trigger at a page bigger than the maximum page number.</w:t>
             </w:r>
           </w:p>
         </w:tc>
@@ -7612,7 +7928,6 @@
                 <w:sz w:val="28"/>
                 <w:szCs w:val="28"/>
               </w:rPr>
-              <w:lastRenderedPageBreak/>
               <w:t>The images not supposed to appear don’t and the scene</w:t>
             </w:r>
             <w:r>
@@ -7629,7 +7944,6 @@
                 <w:sz w:val="28"/>
                 <w:szCs w:val="28"/>
               </w:rPr>
-              <w:lastRenderedPageBreak/>
               <w:t>progress normally</w:t>
             </w:r>
           </w:p>
@@ -7906,6 +8220,7 @@
                 <w:sz w:val="28"/>
                 <w:szCs w:val="28"/>
               </w:rPr>
+              <w:lastRenderedPageBreak/>
               <w:t>Introduction</w:t>
             </w:r>
           </w:p>
@@ -8219,16 +8534,7 @@
                 <w:sz w:val="28"/>
                 <w:szCs w:val="28"/>
               </w:rPr>
-              <w:t xml:space="preserve">Set images designed to </w:t>
-            </w:r>
-            <w:r>
-              <w:rPr>
-                <w:rFonts w:ascii="Lucida Bright" w:hAnsi="Lucida Bright"/>
-                <w:sz w:val="28"/>
-                <w:szCs w:val="28"/>
-              </w:rPr>
-              <w:lastRenderedPageBreak/>
-              <w:t>appear later on first and the first images to appear later</w:t>
+              <w:t>Set images designed to appear later on first and the first images to appear later</w:t>
             </w:r>
           </w:p>
         </w:tc>
@@ -8250,17 +8556,7 @@
                 <w:sz w:val="28"/>
                 <w:szCs w:val="28"/>
               </w:rPr>
-              <w:lastRenderedPageBreak/>
-              <w:t xml:space="preserve">Later images do not disappear </w:t>
-            </w:r>
-            <w:r>
-              <w:rPr>
-                <w:rFonts w:ascii="Lucida Bright" w:hAnsi="Lucida Bright"/>
-                <w:sz w:val="28"/>
-                <w:szCs w:val="28"/>
-              </w:rPr>
-              <w:lastRenderedPageBreak/>
-              <w:t>when the first images appear.</w:t>
+              <w:t>Later images do not disappear when the first images appear.</w:t>
             </w:r>
           </w:p>
         </w:tc>
@@ -8446,7 +8742,16 @@
                 <w:sz w:val="28"/>
                 <w:szCs w:val="28"/>
               </w:rPr>
-              <w:t>Repeatedly exiting and entering a scene which starts it all over from the beginning.</w:t>
+              <w:t xml:space="preserve">Repeatedly exiting and entering a scene which </w:t>
+            </w:r>
+            <w:r>
+              <w:rPr>
+                <w:rFonts w:ascii="Lucida Bright" w:hAnsi="Lucida Bright"/>
+                <w:sz w:val="28"/>
+                <w:szCs w:val="28"/>
+              </w:rPr>
+              <w:lastRenderedPageBreak/>
+              <w:t>starts it all over from the beginning.</w:t>
             </w:r>
           </w:p>
         </w:tc>
@@ -8468,7 +8773,17 @@
                 <w:sz w:val="28"/>
                 <w:szCs w:val="28"/>
               </w:rPr>
-              <w:t>This allows the player to repeatedly farm affection points as affection points are given at the start of the scene for text only events and when a choice is made for choice events.</w:t>
+              <w:lastRenderedPageBreak/>
+              <w:t xml:space="preserve">This allows the player to repeatedly farm affection points </w:t>
+            </w:r>
+            <w:r>
+              <w:rPr>
+                <w:rFonts w:ascii="Lucida Bright" w:hAnsi="Lucida Bright"/>
+                <w:sz w:val="28"/>
+                <w:szCs w:val="28"/>
+              </w:rPr>
+              <w:lastRenderedPageBreak/>
+              <w:t>as affection points are given at the start of the scene for text only events and when a choice is made for choice events.</w:t>
             </w:r>
           </w:p>
         </w:tc>
@@ -8720,7 +9035,6 @@
                 <w:sz w:val="28"/>
                 <w:szCs w:val="28"/>
               </w:rPr>
-              <w:lastRenderedPageBreak/>
               <w:t>Lore</w:t>
             </w:r>
           </w:p>
@@ -8817,6 +9131,7 @@
                 <w:sz w:val="28"/>
                 <w:szCs w:val="28"/>
               </w:rPr>
+              <w:lastRenderedPageBreak/>
               <w:t>Elevator</w:t>
             </w:r>
           </w:p>
@@ -9167,7 +9482,6 @@
           <w:sz w:val="32"/>
           <w:szCs w:val="32"/>
         </w:rPr>
-        <w:lastRenderedPageBreak/>
         <w:t>Referenced code from Josh Browne and Aidan Diprose.</w:t>
       </w:r>
     </w:p>

</xml_diff>

<commit_message>
Save 35 Boss Battle after scenes are finished (excpet for the images)
</commit_message>
<xml_diff>
--- a/3.7 Nicholas Chua Jay Ngan Yr 13.docx
+++ b/3.7 Nicholas Chua Jay Ngan Yr 13.docx
@@ -142,7 +142,7 @@
         <w:spacing w:before="0" w:beforeAutospacing="0" w:after="0" w:afterAutospacing="0"/>
         <w:jc w:val="center"/>
       </w:pPr>
-      <w:hyperlink r:id="rId5" w:history="1">
+      <w:hyperlink r:id="rId6" w:history="1">
         <w:r>
           <w:rPr>
             <w:rStyle w:val="Hyperlink"/>
@@ -968,7 +968,7 @@
               <w:lastRenderedPageBreak/>
               <w:t xml:space="preserve">Two or more </w:t>
             </w:r>
-            <w:hyperlink r:id="rId6" w:anchor="bookmark=id.q6o8s314dgbm" w:history="1">
+            <w:hyperlink r:id="rId7" w:anchor="bookmark=id.q6o8s314dgbm" w:history="1">
               <w:r>
                 <w:rPr>
                   <w:rStyle w:val="Hyperlink"/>
@@ -1374,7 +1374,7 @@
               <w:pStyle w:val="NormalWeb"/>
               <w:spacing w:before="120" w:beforeAutospacing="0" w:after="120" w:afterAutospacing="0"/>
             </w:pPr>
-            <w:hyperlink r:id="rId7" w:history="1">
+            <w:hyperlink r:id="rId8" w:history="1">
               <w:r>
                 <w:rPr>
                   <w:rStyle w:val="Hyperlink"/>
@@ -1710,7 +1710,7 @@
               </w:rPr>
               <w:t xml:space="preserve">Program is </w:t>
             </w:r>
-            <w:hyperlink r:id="rId8" w:anchor="bookmark=id.jrlz5jzhrw40" w:history="1">
+            <w:hyperlink r:id="rId9" w:anchor="bookmark=id.jrlz5jzhrw40" w:history="1">
               <w:r>
                 <w:rPr>
                   <w:rStyle w:val="Hyperlink"/>
@@ -2086,23 +2086,13 @@
           <w:szCs w:val="44"/>
         </w:rPr>
       </w:pPr>
-      <w:proofErr w:type="spellStart"/>
       <w:r>
         <w:rPr>
           <w:rFonts w:ascii="Lucida Bright" w:hAnsi="Lucida Bright"/>
           <w:sz w:val="44"/>
           <w:szCs w:val="44"/>
         </w:rPr>
-        <w:t>Github</w:t>
-      </w:r>
-      <w:proofErr w:type="spellEnd"/>
-      <w:r>
-        <w:rPr>
-          <w:rFonts w:ascii="Lucida Bright" w:hAnsi="Lucida Bright"/>
-          <w:sz w:val="44"/>
-          <w:szCs w:val="44"/>
-        </w:rPr>
-        <w:t xml:space="preserve"> link for all scripts.</w:t>
+        <w:t>Github link for all scripts.</w:t>
       </w:r>
     </w:p>
     <w:p>
@@ -2115,7 +2105,7 @@
           <w:szCs w:val="32"/>
         </w:rPr>
       </w:pPr>
-      <w:hyperlink r:id="rId9" w:history="1">
+      <w:hyperlink r:id="rId10" w:history="1">
         <w:r>
           <w:rPr>
             <w:rStyle w:val="Hyperlink"/>
@@ -5091,25 +5081,7 @@
                 <w:sz w:val="28"/>
                 <w:szCs w:val="28"/>
               </w:rPr>
-              <w:t>Loads “</w:t>
-            </w:r>
-            <w:proofErr w:type="spellStart"/>
-            <w:r>
-              <w:rPr>
-                <w:rFonts w:ascii="Lucida Bright" w:hAnsi="Lucida Bright"/>
-                <w:sz w:val="28"/>
-                <w:szCs w:val="28"/>
-              </w:rPr>
-              <w:t>ShiroMeet</w:t>
-            </w:r>
-            <w:proofErr w:type="spellEnd"/>
-            <w:r>
-              <w:rPr>
-                <w:rFonts w:ascii="Lucida Bright" w:hAnsi="Lucida Bright"/>
-                <w:sz w:val="28"/>
-                <w:szCs w:val="28"/>
-              </w:rPr>
-              <w:t>” scene instead.</w:t>
+              <w:t>Loads “ShiroMeet” scene instead.</w:t>
             </w:r>
           </w:p>
         </w:tc>
@@ -5140,25 +5112,7 @@
                 <w:szCs w:val="28"/>
               </w:rPr>
               <w:lastRenderedPageBreak/>
-              <w:t>“</w:t>
-            </w:r>
-            <w:proofErr w:type="spellStart"/>
-            <w:r>
-              <w:rPr>
-                <w:rFonts w:ascii="Lucida Bright" w:hAnsi="Lucida Bright"/>
-                <w:sz w:val="28"/>
-                <w:szCs w:val="28"/>
-              </w:rPr>
-              <w:t>ShiroMeet</w:t>
-            </w:r>
-            <w:proofErr w:type="spellEnd"/>
-            <w:r>
-              <w:rPr>
-                <w:rFonts w:ascii="Lucida Bright" w:hAnsi="Lucida Bright"/>
-                <w:sz w:val="28"/>
-                <w:szCs w:val="28"/>
-              </w:rPr>
-              <w:t>” to “Club1st”</w:t>
+              <w:t>“ShiroMeet” to “Club1st”</w:t>
             </w:r>
           </w:p>
         </w:tc>
@@ -5297,25 +5251,7 @@
                 <w:sz w:val="28"/>
                 <w:szCs w:val="28"/>
               </w:rPr>
-              <w:t>“</w:t>
-            </w:r>
-            <w:proofErr w:type="spellStart"/>
-            <w:r>
-              <w:rPr>
-                <w:rFonts w:ascii="Lucida Bright" w:hAnsi="Lucida Bright"/>
-                <w:sz w:val="28"/>
-                <w:szCs w:val="28"/>
-              </w:rPr>
-              <w:t>EloraMeet</w:t>
-            </w:r>
-            <w:proofErr w:type="spellEnd"/>
-            <w:r>
-              <w:rPr>
-                <w:rFonts w:ascii="Lucida Bright" w:hAnsi="Lucida Bright"/>
-                <w:sz w:val="28"/>
-                <w:szCs w:val="28"/>
-              </w:rPr>
-              <w:t>”</w:t>
+              <w:t>“EloraMeet”</w:t>
             </w:r>
           </w:p>
         </w:tc>
@@ -6859,27 +6795,7 @@
                 <w:sz w:val="28"/>
                 <w:szCs w:val="28"/>
               </w:rPr>
-              <w:t>Visit the “</w:t>
-            </w:r>
-            <w:proofErr w:type="spellStart"/>
-            <w:r>
-              <w:rPr>
-                <w:rFonts w:ascii="Lucida Bright" w:hAnsi="Lucida Bright"/>
-                <w:color w:val="000000" w:themeColor="text1"/>
-                <w:sz w:val="28"/>
-                <w:szCs w:val="28"/>
-              </w:rPr>
-              <w:t>ShiroMeet</w:t>
-            </w:r>
-            <w:proofErr w:type="spellEnd"/>
-            <w:r>
-              <w:rPr>
-                <w:rFonts w:ascii="Lucida Bright" w:hAnsi="Lucida Bright"/>
-                <w:color w:val="000000" w:themeColor="text1"/>
-                <w:sz w:val="28"/>
-                <w:szCs w:val="28"/>
-              </w:rPr>
-              <w:t xml:space="preserve">” scene and </w:t>
+              <w:t xml:space="preserve">Visit the “ShiroMeet” scene and </w:t>
             </w:r>
             <w:r>
               <w:rPr>
@@ -7559,7 +7475,7 @@
                 <w:sz w:val="28"/>
                 <w:szCs w:val="28"/>
               </w:rPr>
-              <w:t xml:space="preserve">Battle </w:t>
+              <w:t>Battle</w:t>
             </w:r>
           </w:p>
         </w:tc>
@@ -7583,7 +7499,17 @@
                 <w:sz w:val="28"/>
                 <w:szCs w:val="28"/>
               </w:rPr>
-              <w:t xml:space="preserve">Play through the scene </w:t>
+              <w:t xml:space="preserve">Lose the battle by letting your </w:t>
+            </w:r>
+            <w:r>
+              <w:rPr>
+                <w:rFonts w:ascii="Lucida Bright" w:hAnsi="Lucida Bright"/>
+                <w:color w:val="000000" w:themeColor="text1"/>
+                <w:sz w:val="28"/>
+                <w:szCs w:val="28"/>
+              </w:rPr>
+              <w:lastRenderedPageBreak/>
+              <w:t>HP decrease to or below 0.</w:t>
             </w:r>
           </w:p>
         </w:tc>
@@ -7596,6 +7522,25 @@
               <w:rPr>
                 <w:rFonts w:ascii="Lucida Bright" w:hAnsi="Lucida Bright"/>
                 <w:color w:val="000000" w:themeColor="text1"/>
+                <w:sz w:val="28"/>
+                <w:szCs w:val="28"/>
+              </w:rPr>
+            </w:pPr>
+            <w:r>
+              <w:rPr>
+                <w:rFonts w:ascii="Lucida Bright" w:hAnsi="Lucida Bright"/>
+                <w:color w:val="000000" w:themeColor="text1"/>
+                <w:sz w:val="28"/>
+                <w:szCs w:val="28"/>
+              </w:rPr>
+              <w:lastRenderedPageBreak/>
+              <w:t>The scene changes to the “Lose” scene.</w:t>
+            </w:r>
+          </w:p>
+          <w:p>
+            <w:pPr>
+              <w:rPr>
+                <w:rFonts w:ascii="Lucida Bright" w:hAnsi="Lucida Bright"/>
                 <w:sz w:val="28"/>
                 <w:szCs w:val="28"/>
               </w:rPr>
@@ -7636,6 +7581,108 @@
       <w:tr>
         <w:tc>
           <w:tcPr>
+            <w:tcW w:w="2437" w:type="dxa"/>
+          </w:tcPr>
+          <w:p>
+            <w:pPr>
+              <w:rPr>
+                <w:rFonts w:ascii="Lucida Bright" w:hAnsi="Lucida Bright"/>
+                <w:sz w:val="28"/>
+                <w:szCs w:val="28"/>
+              </w:rPr>
+            </w:pPr>
+            <w:r>
+              <w:rPr>
+                <w:rFonts w:ascii="Lucida Bright" w:hAnsi="Lucida Bright"/>
+                <w:sz w:val="28"/>
+                <w:szCs w:val="28"/>
+              </w:rPr>
+              <w:t>Battle</w:t>
+            </w:r>
+          </w:p>
+        </w:tc>
+        <w:tc>
+          <w:tcPr>
+            <w:tcW w:w="2206" w:type="dxa"/>
+          </w:tcPr>
+          <w:p>
+            <w:pPr>
+              <w:rPr>
+                <w:rFonts w:ascii="Lucida Bright" w:hAnsi="Lucida Bright"/>
+                <w:color w:val="000000" w:themeColor="text1"/>
+                <w:sz w:val="28"/>
+                <w:szCs w:val="28"/>
+              </w:rPr>
+            </w:pPr>
+            <w:r>
+              <w:rPr>
+                <w:rFonts w:ascii="Lucida Bright" w:hAnsi="Lucida Bright"/>
+                <w:color w:val="000000" w:themeColor="text1"/>
+                <w:sz w:val="28"/>
+                <w:szCs w:val="28"/>
+              </w:rPr>
+              <w:t>Win the battle by reducing the enemy HP to or below 0.</w:t>
+            </w:r>
+          </w:p>
+        </w:tc>
+        <w:tc>
+          <w:tcPr>
+            <w:tcW w:w="2676" w:type="dxa"/>
+          </w:tcPr>
+          <w:p>
+            <w:pPr>
+              <w:rPr>
+                <w:rFonts w:ascii="Lucida Bright" w:hAnsi="Lucida Bright"/>
+                <w:color w:val="000000" w:themeColor="text1"/>
+                <w:sz w:val="28"/>
+                <w:szCs w:val="28"/>
+              </w:rPr>
+            </w:pPr>
+            <w:r>
+              <w:rPr>
+                <w:rFonts w:ascii="Lucida Bright" w:hAnsi="Lucida Bright"/>
+                <w:color w:val="000000" w:themeColor="text1"/>
+                <w:sz w:val="28"/>
+                <w:szCs w:val="28"/>
+              </w:rPr>
+              <w:t>The scene changes to the “Win” scene.</w:t>
+            </w:r>
+          </w:p>
+        </w:tc>
+        <w:tc>
+          <w:tcPr>
+            <w:tcW w:w="3445" w:type="dxa"/>
+          </w:tcPr>
+          <w:p>
+            <w:pPr>
+              <w:rPr>
+                <w:rFonts w:ascii="Lucida Bright" w:hAnsi="Lucida Bright"/>
+                <w:color w:val="000000" w:themeColor="text1"/>
+                <w:sz w:val="28"/>
+                <w:szCs w:val="28"/>
+              </w:rPr>
+            </w:pPr>
+          </w:p>
+        </w:tc>
+        <w:tc>
+          <w:tcPr>
+            <w:tcW w:w="3265" w:type="dxa"/>
+          </w:tcPr>
+          <w:p>
+            <w:pPr>
+              <w:rPr>
+                <w:rFonts w:ascii="Lucida Bright" w:hAnsi="Lucida Bright"/>
+                <w:color w:val="000000" w:themeColor="text1"/>
+                <w:sz w:val="28"/>
+                <w:szCs w:val="28"/>
+              </w:rPr>
+            </w:pPr>
+          </w:p>
+        </w:tc>
+      </w:tr>
+      <w:tr>
+        <w:tc>
+          <w:tcPr>
             <w:tcW w:w="14029" w:type="dxa"/>
             <w:gridSpan w:val="5"/>
           </w:tcPr>
@@ -7681,7 +7728,6 @@
                 <w:sz w:val="28"/>
                 <w:szCs w:val="28"/>
               </w:rPr>
-              <w:lastRenderedPageBreak/>
               <w:t>Choice Event</w:t>
             </w:r>
           </w:p>
@@ -8092,6 +8138,7 @@
                 <w:sz w:val="28"/>
                 <w:szCs w:val="28"/>
               </w:rPr>
+              <w:lastRenderedPageBreak/>
               <w:t>“lunchCount” reset</w:t>
             </w:r>
           </w:p>
@@ -8137,6 +8184,326 @@
                 <w:szCs w:val="28"/>
               </w:rPr>
               <w:t>The next lunch scene will be the second lunch scene again as there are no more new lunch scenes.</w:t>
+            </w:r>
+          </w:p>
+        </w:tc>
+        <w:tc>
+          <w:tcPr>
+            <w:tcW w:w="3445" w:type="dxa"/>
+          </w:tcPr>
+          <w:p>
+            <w:pPr>
+              <w:rPr>
+                <w:rFonts w:ascii="Lucida Bright" w:hAnsi="Lucida Bright"/>
+                <w:sz w:val="28"/>
+                <w:szCs w:val="28"/>
+              </w:rPr>
+            </w:pPr>
+          </w:p>
+        </w:tc>
+        <w:tc>
+          <w:tcPr>
+            <w:tcW w:w="3265" w:type="dxa"/>
+          </w:tcPr>
+          <w:p>
+            <w:pPr>
+              <w:rPr>
+                <w:rFonts w:ascii="Lucida Bright" w:hAnsi="Lucida Bright"/>
+                <w:sz w:val="28"/>
+                <w:szCs w:val="28"/>
+              </w:rPr>
+            </w:pPr>
+          </w:p>
+        </w:tc>
+      </w:tr>
+      <w:tr>
+        <w:tc>
+          <w:tcPr>
+            <w:tcW w:w="2437" w:type="dxa"/>
+          </w:tcPr>
+          <w:p>
+            <w:pPr>
+              <w:rPr>
+                <w:rFonts w:ascii="Lucida Bright" w:hAnsi="Lucida Bright"/>
+                <w:sz w:val="28"/>
+                <w:szCs w:val="28"/>
+              </w:rPr>
+            </w:pPr>
+            <w:r>
+              <w:rPr>
+                <w:rFonts w:ascii="Lucida Bright" w:hAnsi="Lucida Bright"/>
+                <w:sz w:val="28"/>
+                <w:szCs w:val="28"/>
+              </w:rPr>
+              <w:t>Battle</w:t>
+            </w:r>
+          </w:p>
+        </w:tc>
+        <w:tc>
+          <w:tcPr>
+            <w:tcW w:w="2206" w:type="dxa"/>
+          </w:tcPr>
+          <w:p>
+            <w:pPr>
+              <w:rPr>
+                <w:rFonts w:ascii="Lucida Bright" w:hAnsi="Lucida Bright"/>
+                <w:sz w:val="28"/>
+                <w:szCs w:val="28"/>
+              </w:rPr>
+            </w:pPr>
+            <w:r>
+              <w:rPr>
+                <w:rFonts w:ascii="Lucida Bright" w:hAnsi="Lucida Bright"/>
+                <w:sz w:val="28"/>
+                <w:szCs w:val="28"/>
+              </w:rPr>
+              <w:t>Hold down the 1 key</w:t>
+            </w:r>
+          </w:p>
+        </w:tc>
+        <w:tc>
+          <w:tcPr>
+            <w:tcW w:w="2676" w:type="dxa"/>
+          </w:tcPr>
+          <w:p>
+            <w:pPr>
+              <w:rPr>
+                <w:rFonts w:ascii="Lucida Bright" w:hAnsi="Lucida Bright"/>
+                <w:sz w:val="28"/>
+                <w:szCs w:val="28"/>
+              </w:rPr>
+            </w:pPr>
+            <w:r>
+              <w:rPr>
+                <w:rFonts w:ascii="Lucida Bright" w:hAnsi="Lucida Bright"/>
+                <w:sz w:val="28"/>
+                <w:szCs w:val="28"/>
+              </w:rPr>
+              <w:t>The key press is only registered once.</w:t>
+            </w:r>
+          </w:p>
+        </w:tc>
+        <w:tc>
+          <w:tcPr>
+            <w:tcW w:w="3445" w:type="dxa"/>
+          </w:tcPr>
+          <w:p>
+            <w:pPr>
+              <w:rPr>
+                <w:rFonts w:ascii="Lucida Bright" w:hAnsi="Lucida Bright"/>
+                <w:sz w:val="28"/>
+                <w:szCs w:val="28"/>
+              </w:rPr>
+            </w:pPr>
+          </w:p>
+        </w:tc>
+        <w:tc>
+          <w:tcPr>
+            <w:tcW w:w="3265" w:type="dxa"/>
+          </w:tcPr>
+          <w:p>
+            <w:pPr>
+              <w:rPr>
+                <w:rFonts w:ascii="Lucida Bright" w:hAnsi="Lucida Bright"/>
+                <w:sz w:val="28"/>
+                <w:szCs w:val="28"/>
+              </w:rPr>
+            </w:pPr>
+          </w:p>
+        </w:tc>
+      </w:tr>
+      <w:tr>
+        <w:tc>
+          <w:tcPr>
+            <w:tcW w:w="2437" w:type="dxa"/>
+          </w:tcPr>
+          <w:p>
+            <w:pPr>
+              <w:rPr>
+                <w:rFonts w:ascii="Lucida Bright" w:hAnsi="Lucida Bright"/>
+                <w:sz w:val="28"/>
+                <w:szCs w:val="28"/>
+              </w:rPr>
+            </w:pPr>
+            <w:r>
+              <w:rPr>
+                <w:rFonts w:ascii="Lucida Bright" w:hAnsi="Lucida Bright"/>
+                <w:sz w:val="28"/>
+                <w:szCs w:val="28"/>
+              </w:rPr>
+              <w:t>Battle</w:t>
+            </w:r>
+          </w:p>
+        </w:tc>
+        <w:tc>
+          <w:tcPr>
+            <w:tcW w:w="2206" w:type="dxa"/>
+          </w:tcPr>
+          <w:p>
+            <w:pPr>
+              <w:rPr>
+                <w:rFonts w:ascii="Lucida Bright" w:hAnsi="Lucida Bright"/>
+                <w:sz w:val="28"/>
+                <w:szCs w:val="28"/>
+              </w:rPr>
+            </w:pPr>
+            <w:r>
+              <w:rPr>
+                <w:rFonts w:ascii="Lucida Bright" w:hAnsi="Lucida Bright"/>
+                <w:sz w:val="28"/>
+                <w:szCs w:val="28"/>
+              </w:rPr>
+              <w:t xml:space="preserve">Hold down the </w:t>
+            </w:r>
+            <w:r>
+              <w:rPr>
+                <w:rFonts w:ascii="Lucida Bright" w:hAnsi="Lucida Bright"/>
+                <w:sz w:val="28"/>
+                <w:szCs w:val="28"/>
+              </w:rPr>
+              <w:t>2</w:t>
+            </w:r>
+            <w:r>
+              <w:rPr>
+                <w:rFonts w:ascii="Lucida Bright" w:hAnsi="Lucida Bright"/>
+                <w:sz w:val="28"/>
+                <w:szCs w:val="28"/>
+              </w:rPr>
+              <w:t xml:space="preserve"> key</w:t>
+            </w:r>
+          </w:p>
+        </w:tc>
+        <w:tc>
+          <w:tcPr>
+            <w:tcW w:w="2676" w:type="dxa"/>
+          </w:tcPr>
+          <w:p>
+            <w:pPr>
+              <w:rPr>
+                <w:rFonts w:ascii="Lucida Bright" w:hAnsi="Lucida Bright"/>
+                <w:sz w:val="28"/>
+                <w:szCs w:val="28"/>
+              </w:rPr>
+            </w:pPr>
+            <w:r>
+              <w:rPr>
+                <w:rFonts w:ascii="Lucida Bright" w:hAnsi="Lucida Bright"/>
+                <w:sz w:val="28"/>
+                <w:szCs w:val="28"/>
+              </w:rPr>
+              <w:t>The key press is only registered once.</w:t>
+            </w:r>
+          </w:p>
+        </w:tc>
+        <w:tc>
+          <w:tcPr>
+            <w:tcW w:w="3445" w:type="dxa"/>
+          </w:tcPr>
+          <w:p>
+            <w:pPr>
+              <w:rPr>
+                <w:rFonts w:ascii="Lucida Bright" w:hAnsi="Lucida Bright"/>
+                <w:sz w:val="28"/>
+                <w:szCs w:val="28"/>
+              </w:rPr>
+            </w:pPr>
+          </w:p>
+        </w:tc>
+        <w:tc>
+          <w:tcPr>
+            <w:tcW w:w="3265" w:type="dxa"/>
+          </w:tcPr>
+          <w:p>
+            <w:pPr>
+              <w:rPr>
+                <w:rFonts w:ascii="Lucida Bright" w:hAnsi="Lucida Bright"/>
+                <w:sz w:val="28"/>
+                <w:szCs w:val="28"/>
+              </w:rPr>
+            </w:pPr>
+          </w:p>
+        </w:tc>
+      </w:tr>
+      <w:tr>
+        <w:tc>
+          <w:tcPr>
+            <w:tcW w:w="2437" w:type="dxa"/>
+          </w:tcPr>
+          <w:p>
+            <w:pPr>
+              <w:rPr>
+                <w:rFonts w:ascii="Lucida Bright" w:hAnsi="Lucida Bright"/>
+                <w:sz w:val="28"/>
+                <w:szCs w:val="28"/>
+              </w:rPr>
+            </w:pPr>
+            <w:r>
+              <w:rPr>
+                <w:rFonts w:ascii="Lucida Bright" w:hAnsi="Lucida Bright"/>
+                <w:sz w:val="28"/>
+                <w:szCs w:val="28"/>
+              </w:rPr>
+              <w:t>Battle</w:t>
+            </w:r>
+          </w:p>
+        </w:tc>
+        <w:tc>
+          <w:tcPr>
+            <w:tcW w:w="2206" w:type="dxa"/>
+          </w:tcPr>
+          <w:p>
+            <w:pPr>
+              <w:rPr>
+                <w:rFonts w:ascii="Lucida Bright" w:hAnsi="Lucida Bright"/>
+                <w:sz w:val="28"/>
+                <w:szCs w:val="28"/>
+              </w:rPr>
+            </w:pPr>
+            <w:r>
+              <w:rPr>
+                <w:rFonts w:ascii="Lucida Bright" w:hAnsi="Lucida Bright"/>
+                <w:sz w:val="28"/>
+                <w:szCs w:val="28"/>
+              </w:rPr>
+              <w:t xml:space="preserve">Hold down the </w:t>
+            </w:r>
+            <w:r>
+              <w:rPr>
+                <w:rFonts w:ascii="Lucida Bright" w:hAnsi="Lucida Bright"/>
+                <w:sz w:val="28"/>
+                <w:szCs w:val="28"/>
+              </w:rPr>
+              <w:t>3</w:t>
+            </w:r>
+            <w:r>
+              <w:rPr>
+                <w:rFonts w:ascii="Lucida Bright" w:hAnsi="Lucida Bright"/>
+                <w:sz w:val="28"/>
+                <w:szCs w:val="28"/>
+              </w:rPr>
+              <w:t xml:space="preserve"> key</w:t>
+            </w:r>
+          </w:p>
+        </w:tc>
+        <w:tc>
+          <w:tcPr>
+            <w:tcW w:w="2676" w:type="dxa"/>
+          </w:tcPr>
+          <w:p>
+            <w:pPr>
+              <w:rPr>
+                <w:rFonts w:ascii="Lucida Bright" w:hAnsi="Lucida Bright"/>
+                <w:sz w:val="28"/>
+                <w:szCs w:val="28"/>
+              </w:rPr>
+            </w:pPr>
+            <w:r>
+              <w:rPr>
+                <w:rFonts w:ascii="Lucida Bright" w:hAnsi="Lucida Bright"/>
+                <w:sz w:val="28"/>
+                <w:szCs w:val="28"/>
+              </w:rPr>
+              <w:t>The key press is only registered once.</w:t>
             </w:r>
           </w:p>
         </w:tc>
@@ -8220,7 +8587,6 @@
                 <w:sz w:val="28"/>
                 <w:szCs w:val="28"/>
               </w:rPr>
-              <w:lastRenderedPageBreak/>
               <w:t>Introduction</w:t>
             </w:r>
           </w:p>
@@ -8438,7 +8804,16 @@
                 <w:sz w:val="28"/>
                 <w:szCs w:val="28"/>
               </w:rPr>
-              <w:t>Set all images to trigger at the same scene</w:t>
+              <w:t xml:space="preserve">Set all images to trigger at </w:t>
+            </w:r>
+            <w:r>
+              <w:rPr>
+                <w:rFonts w:ascii="Lucida Bright" w:hAnsi="Lucida Bright"/>
+                <w:sz w:val="28"/>
+                <w:szCs w:val="28"/>
+              </w:rPr>
+              <w:lastRenderedPageBreak/>
+              <w:t>the same scene</w:t>
             </w:r>
           </w:p>
         </w:tc>
@@ -8460,7 +8835,17 @@
                 <w:sz w:val="28"/>
                 <w:szCs w:val="28"/>
               </w:rPr>
-              <w:t>The only images that appear are “Back3” and “Girl6”</w:t>
+              <w:lastRenderedPageBreak/>
+              <w:t xml:space="preserve">The only images that appear are </w:t>
+            </w:r>
+            <w:r>
+              <w:rPr>
+                <w:rFonts w:ascii="Lucida Bright" w:hAnsi="Lucida Bright"/>
+                <w:sz w:val="28"/>
+                <w:szCs w:val="28"/>
+              </w:rPr>
+              <w:lastRenderedPageBreak/>
+              <w:t>“Back3” and “Girl6”</w:t>
             </w:r>
           </w:p>
         </w:tc>
@@ -8742,16 +9127,7 @@
                 <w:sz w:val="28"/>
                 <w:szCs w:val="28"/>
               </w:rPr>
-              <w:t xml:space="preserve">Repeatedly exiting and entering a scene which </w:t>
-            </w:r>
-            <w:r>
-              <w:rPr>
-                <w:rFonts w:ascii="Lucida Bright" w:hAnsi="Lucida Bright"/>
-                <w:sz w:val="28"/>
-                <w:szCs w:val="28"/>
-              </w:rPr>
-              <w:lastRenderedPageBreak/>
-              <w:t>starts it all over from the beginning.</w:t>
+              <w:t>Repeatedly exiting and entering a scene which starts it all over from the beginning.</w:t>
             </w:r>
           </w:p>
         </w:tc>
@@ -8773,17 +9149,7 @@
                 <w:sz w:val="28"/>
                 <w:szCs w:val="28"/>
               </w:rPr>
-              <w:lastRenderedPageBreak/>
-              <w:t xml:space="preserve">This allows the player to repeatedly farm affection points </w:t>
-            </w:r>
-            <w:r>
-              <w:rPr>
-                <w:rFonts w:ascii="Lucida Bright" w:hAnsi="Lucida Bright"/>
-                <w:sz w:val="28"/>
-                <w:szCs w:val="28"/>
-              </w:rPr>
-              <w:lastRenderedPageBreak/>
-              <w:t>as affection points are given at the start of the scene for text only events and when a choice is made for choice events.</w:t>
+              <w:t>This allows the player to repeatedly farm affection points as affection points are given at the start of the scene for text only events and when a choice is made for choice events.</w:t>
             </w:r>
           </w:p>
         </w:tc>
@@ -8939,6 +9305,7 @@
                 <w:sz w:val="28"/>
                 <w:szCs w:val="28"/>
               </w:rPr>
+              <w:lastRenderedPageBreak/>
               <w:t>Pressing space + choice</w:t>
             </w:r>
           </w:p>
@@ -9131,7 +9498,6 @@
                 <w:sz w:val="28"/>
                 <w:szCs w:val="28"/>
               </w:rPr>
-              <w:lastRenderedPageBreak/>
               <w:t>Elevator</w:t>
             </w:r>
           </w:p>
@@ -9364,6 +9730,313 @@
                 <w:szCs w:val="28"/>
               </w:rPr>
               <w:t>Click random things</w:t>
+            </w:r>
+          </w:p>
+        </w:tc>
+        <w:tc>
+          <w:tcPr>
+            <w:tcW w:w="2676" w:type="dxa"/>
+          </w:tcPr>
+          <w:p>
+            <w:pPr>
+              <w:rPr>
+                <w:rFonts w:ascii="Lucida Bright" w:hAnsi="Lucida Bright"/>
+                <w:sz w:val="28"/>
+                <w:szCs w:val="28"/>
+              </w:rPr>
+            </w:pPr>
+            <w:r>
+              <w:rPr>
+                <w:rFonts w:ascii="Lucida Bright" w:hAnsi="Lucida Bright"/>
+                <w:sz w:val="28"/>
+                <w:szCs w:val="28"/>
+              </w:rPr>
+              <w:t>Nothing happens</w:t>
+            </w:r>
+          </w:p>
+        </w:tc>
+        <w:tc>
+          <w:tcPr>
+            <w:tcW w:w="3445" w:type="dxa"/>
+          </w:tcPr>
+          <w:p>
+            <w:pPr>
+              <w:rPr>
+                <w:rFonts w:ascii="Lucida Bright" w:hAnsi="Lucida Bright"/>
+                <w:sz w:val="28"/>
+                <w:szCs w:val="28"/>
+              </w:rPr>
+            </w:pPr>
+          </w:p>
+        </w:tc>
+        <w:tc>
+          <w:tcPr>
+            <w:tcW w:w="3265" w:type="dxa"/>
+          </w:tcPr>
+          <w:p>
+            <w:pPr>
+              <w:rPr>
+                <w:rFonts w:ascii="Lucida Bright" w:hAnsi="Lucida Bright"/>
+                <w:sz w:val="28"/>
+                <w:szCs w:val="28"/>
+              </w:rPr>
+            </w:pPr>
+          </w:p>
+        </w:tc>
+      </w:tr>
+      <w:tr>
+        <w:tc>
+          <w:tcPr>
+            <w:tcW w:w="2437" w:type="dxa"/>
+          </w:tcPr>
+          <w:p>
+            <w:pPr>
+              <w:rPr>
+                <w:rFonts w:ascii="Lucida Bright" w:hAnsi="Lucida Bright"/>
+                <w:sz w:val="28"/>
+                <w:szCs w:val="28"/>
+              </w:rPr>
+            </w:pPr>
+            <w:r>
+              <w:rPr>
+                <w:rFonts w:ascii="Lucida Bright" w:hAnsi="Lucida Bright"/>
+                <w:sz w:val="28"/>
+                <w:szCs w:val="28"/>
+              </w:rPr>
+              <w:t xml:space="preserve">Battle </w:t>
+            </w:r>
+          </w:p>
+        </w:tc>
+        <w:tc>
+          <w:tcPr>
+            <w:tcW w:w="2206" w:type="dxa"/>
+          </w:tcPr>
+          <w:p>
+            <w:pPr>
+              <w:rPr>
+                <w:rFonts w:ascii="Lucida Bright" w:hAnsi="Lucida Bright"/>
+                <w:sz w:val="28"/>
+                <w:szCs w:val="28"/>
+              </w:rPr>
+            </w:pPr>
+            <w:r>
+              <w:rPr>
+                <w:rFonts w:ascii="Lucida Bright" w:hAnsi="Lucida Bright"/>
+                <w:sz w:val="28"/>
+                <w:szCs w:val="28"/>
+              </w:rPr>
+              <w:t xml:space="preserve">Select an action the </w:t>
+            </w:r>
+            <w:r>
+              <w:rPr>
+                <w:rFonts w:ascii="Lucida Bright" w:hAnsi="Lucida Bright"/>
+                <w:sz w:val="28"/>
+                <w:szCs w:val="28"/>
+              </w:rPr>
+              <w:lastRenderedPageBreak/>
+              <w:t>moment a laser is about to fire.</w:t>
+            </w:r>
+          </w:p>
+        </w:tc>
+        <w:tc>
+          <w:tcPr>
+            <w:tcW w:w="2676" w:type="dxa"/>
+          </w:tcPr>
+          <w:p>
+            <w:pPr>
+              <w:rPr>
+                <w:rFonts w:ascii="Lucida Bright" w:hAnsi="Lucida Bright"/>
+                <w:sz w:val="28"/>
+                <w:szCs w:val="28"/>
+              </w:rPr>
+            </w:pPr>
+            <w:r>
+              <w:rPr>
+                <w:rFonts w:ascii="Lucida Bright" w:hAnsi="Lucida Bright"/>
+                <w:sz w:val="28"/>
+                <w:szCs w:val="28"/>
+              </w:rPr>
+              <w:lastRenderedPageBreak/>
+              <w:t xml:space="preserve">The result of the action and the </w:t>
+            </w:r>
+            <w:r>
+              <w:rPr>
+                <w:rFonts w:ascii="Lucida Bright" w:hAnsi="Lucida Bright"/>
+                <w:sz w:val="28"/>
+                <w:szCs w:val="28"/>
+              </w:rPr>
+              <w:lastRenderedPageBreak/>
+              <w:t>damage from the laser is recorded.</w:t>
+            </w:r>
+          </w:p>
+        </w:tc>
+        <w:tc>
+          <w:tcPr>
+            <w:tcW w:w="3445" w:type="dxa"/>
+          </w:tcPr>
+          <w:p>
+            <w:pPr>
+              <w:rPr>
+                <w:rFonts w:ascii="Lucida Bright" w:hAnsi="Lucida Bright"/>
+                <w:sz w:val="28"/>
+                <w:szCs w:val="28"/>
+              </w:rPr>
+            </w:pPr>
+          </w:p>
+        </w:tc>
+        <w:tc>
+          <w:tcPr>
+            <w:tcW w:w="3265" w:type="dxa"/>
+          </w:tcPr>
+          <w:p>
+            <w:pPr>
+              <w:rPr>
+                <w:rFonts w:ascii="Lucida Bright" w:hAnsi="Lucida Bright"/>
+                <w:sz w:val="28"/>
+                <w:szCs w:val="28"/>
+              </w:rPr>
+            </w:pPr>
+          </w:p>
+        </w:tc>
+      </w:tr>
+      <w:tr>
+        <w:tc>
+          <w:tcPr>
+            <w:tcW w:w="2437" w:type="dxa"/>
+          </w:tcPr>
+          <w:p>
+            <w:pPr>
+              <w:rPr>
+                <w:rFonts w:ascii="Lucida Bright" w:hAnsi="Lucida Bright"/>
+                <w:sz w:val="28"/>
+                <w:szCs w:val="28"/>
+              </w:rPr>
+            </w:pPr>
+            <w:r>
+              <w:rPr>
+                <w:rFonts w:ascii="Lucida Bright" w:hAnsi="Lucida Bright"/>
+                <w:sz w:val="28"/>
+                <w:szCs w:val="28"/>
+              </w:rPr>
+              <w:t>Battle</w:t>
+            </w:r>
+          </w:p>
+        </w:tc>
+        <w:tc>
+          <w:tcPr>
+            <w:tcW w:w="2206" w:type="dxa"/>
+          </w:tcPr>
+          <w:p>
+            <w:pPr>
+              <w:rPr>
+                <w:rFonts w:ascii="Lucida Bright" w:hAnsi="Lucida Bright"/>
+                <w:sz w:val="28"/>
+                <w:szCs w:val="28"/>
+              </w:rPr>
+            </w:pPr>
+            <w:r>
+              <w:rPr>
+                <w:rFonts w:ascii="Lucida Bright" w:hAnsi="Lucida Bright"/>
+                <w:sz w:val="28"/>
+                <w:szCs w:val="28"/>
+              </w:rPr>
+              <w:t>Press all buttons at the same time.</w:t>
+            </w:r>
+          </w:p>
+        </w:tc>
+        <w:tc>
+          <w:tcPr>
+            <w:tcW w:w="2676" w:type="dxa"/>
+          </w:tcPr>
+          <w:p>
+            <w:pPr>
+              <w:rPr>
+                <w:rFonts w:ascii="Lucida Bright" w:hAnsi="Lucida Bright"/>
+                <w:sz w:val="28"/>
+                <w:szCs w:val="28"/>
+              </w:rPr>
+            </w:pPr>
+            <w:r>
+              <w:rPr>
+                <w:rFonts w:ascii="Lucida Bright" w:hAnsi="Lucida Bright"/>
+                <w:sz w:val="28"/>
+                <w:szCs w:val="28"/>
+              </w:rPr>
+              <w:t>Only one button press is registered for one of the number keys pressed.</w:t>
+            </w:r>
+          </w:p>
+        </w:tc>
+        <w:tc>
+          <w:tcPr>
+            <w:tcW w:w="3445" w:type="dxa"/>
+          </w:tcPr>
+          <w:p>
+            <w:pPr>
+              <w:rPr>
+                <w:rFonts w:ascii="Lucida Bright" w:hAnsi="Lucida Bright"/>
+                <w:sz w:val="28"/>
+                <w:szCs w:val="28"/>
+              </w:rPr>
+            </w:pPr>
+          </w:p>
+        </w:tc>
+        <w:tc>
+          <w:tcPr>
+            <w:tcW w:w="3265" w:type="dxa"/>
+          </w:tcPr>
+          <w:p>
+            <w:pPr>
+              <w:rPr>
+                <w:rFonts w:ascii="Lucida Bright" w:hAnsi="Lucida Bright"/>
+                <w:sz w:val="28"/>
+                <w:szCs w:val="28"/>
+              </w:rPr>
+            </w:pPr>
+          </w:p>
+        </w:tc>
+      </w:tr>
+      <w:tr>
+        <w:tc>
+          <w:tcPr>
+            <w:tcW w:w="2437" w:type="dxa"/>
+          </w:tcPr>
+          <w:p>
+            <w:pPr>
+              <w:rPr>
+                <w:rFonts w:ascii="Lucida Bright" w:hAnsi="Lucida Bright"/>
+                <w:sz w:val="28"/>
+                <w:szCs w:val="28"/>
+              </w:rPr>
+            </w:pPr>
+            <w:r>
+              <w:rPr>
+                <w:rFonts w:ascii="Lucida Bright" w:hAnsi="Lucida Bright"/>
+                <w:sz w:val="28"/>
+                <w:szCs w:val="28"/>
+              </w:rPr>
+              <w:t>Battle</w:t>
+            </w:r>
+          </w:p>
+        </w:tc>
+        <w:tc>
+          <w:tcPr>
+            <w:tcW w:w="2206" w:type="dxa"/>
+          </w:tcPr>
+          <w:p>
+            <w:pPr>
+              <w:rPr>
+                <w:rFonts w:ascii="Lucida Bright" w:hAnsi="Lucida Bright"/>
+                <w:sz w:val="28"/>
+                <w:szCs w:val="28"/>
+              </w:rPr>
+            </w:pPr>
+            <w:r>
+              <w:rPr>
+                <w:rFonts w:ascii="Lucida Bright" w:hAnsi="Lucida Bright"/>
+                <w:sz w:val="28"/>
+                <w:szCs w:val="28"/>
+              </w:rPr>
+              <w:t>Press space</w:t>
             </w:r>
           </w:p>
         </w:tc>
@@ -9519,7 +10192,7 @@
         </w:rPr>
         <w:t xml:space="preserve">by Christian Munk </w:t>
       </w:r>
-      <w:hyperlink r:id="rId10" w:history="1">
+      <w:hyperlink r:id="rId11" w:history="1">
         <w:r>
           <w:rPr>
             <w:rStyle w:val="Hyperlink"/>
@@ -10505,4 +11178,16 @@
     </a:ext>
   </a:extLst>
 </a:theme>
+</file>
+
+<file path=customXml/item1.xml><?xml version="1.0" encoding="utf-8"?>
+<b:Sources xmlns:b="http://schemas.openxmlformats.org/officeDocument/2006/bibliography" xmlns="http://schemas.openxmlformats.org/officeDocument/2006/bibliography" SelectedStyle="\APASixthEditionOfficeOnline.xsl" StyleName="APA" Version="6"/>
+</file>
+
+<file path=customXml/itemProps1.xml><?xml version="1.0" encoding="utf-8"?>
+<ds:datastoreItem xmlns:ds="http://schemas.openxmlformats.org/officeDocument/2006/customXml" ds:itemID="{CF5BEC96-714D-4D9C-8F12-74126FC604F3}">
+  <ds:schemaRefs>
+    <ds:schemaRef ds:uri="http://schemas.openxmlformats.org/officeDocument/2006/bibliography"/>
+  </ds:schemaRefs>
+</ds:datastoreItem>
 </file>
</xml_diff>